<commit_message>
angular and typescript added
</commit_message>
<xml_diff>
--- a/Notes/Apache Kafka.docx
+++ b/Notes/Apache Kafka.docx
@@ -1,13 +1,108 @@
 
 <file path=word/document.xml><?xml version="1.0" encoding="utf-8"?>
-<w:document xmlns:wpc="http://schemas.microsoft.com/office/word/2010/wordprocessingCanvas" xmlns:cx="http://schemas.microsoft.com/office/drawing/2014/chartex" xmlns:cx1="http://schemas.microsoft.com/office/drawing/2015/9/8/chartex" xmlns:cx2="http://schemas.microsoft.com/office/drawing/2015/10/21/chartex" xmlns:cx3="http://schemas.microsoft.com/office/drawing/2016/5/9/chartex" xmlns:cx4="http://schemas.microsoft.com/office/drawing/2016/5/10/chartex" xmlns:cx5="http://schemas.microsoft.com/office/drawing/2016/5/11/chartex" xmlns:cx6="http://schemas.microsoft.com/office/drawing/2016/5/12/chartex" xmlns:cx7="http://schemas.microsoft.com/office/drawing/2016/5/13/chartex" xmlns:cx8="http://schemas.microsoft.com/office/drawing/2016/5/14/chartex" xmlns:mc="http://schemas.openxmlformats.org/markup-compatibility/2006" xmlns:aink="http://schemas.microsoft.com/office/drawing/2016/ink" xmlns:am3d="http://schemas.microsoft.com/office/drawing/2017/model3d" xmlns:o="urn:schemas-microsoft-com:office:office" xmlns:oel="http://schemas.microsoft.com/office/2019/extlst" xmlns:r="http://schemas.openxmlformats.org/officeDocument/2006/relationships" xmlns:m="http://schemas.openxmlformats.org/officeDocument/2006/math" xmlns:v="urn:schemas-microsoft-com:vml" xmlns:wp14="http://schemas.microsoft.com/office/word/2010/wordprocessingDrawing" xmlns:wp="http://schemas.openxmlformats.org/drawingml/2006/wordprocessingDrawing" xmlns:w10="urn:schemas-microsoft-com:office:word" xmlns:w="http://schemas.openxmlformats.org/wordprocessingml/2006/main" xmlns:w14="http://schemas.microsoft.com/office/word/2010/wordml" xmlns:w15="http://schemas.microsoft.com/office/word/2012/wordml" xmlns:w16cex="http://schemas.microsoft.com/office/word/2018/wordml/cex" xmlns:w16cid="http://schemas.microsoft.com/office/word/2016/wordml/cid" xmlns:w16="http://schemas.microsoft.com/office/word/2018/wordml" xmlns:w16sdtdh="http://schemas.microsoft.com/office/word/2020/wordml/sdtdatahash" xmlns:w16se="http://schemas.microsoft.com/office/word/2015/wordml/symex" xmlns:wpg="http://schemas.microsoft.com/office/word/2010/wordprocessingGroup" xmlns:wpi="http://schemas.microsoft.com/office/word/2010/wordprocessingInk" xmlns:wne="http://schemas.microsoft.com/office/word/2006/wordml" xmlns:wps="http://schemas.microsoft.com/office/word/2010/wordprocessingShape" mc:Ignorable="w14 w15 w16se w16cid w16 w16cex w16sdtdh wp14">
+<w:document xmlns:wpc="http://schemas.microsoft.com/office/word/2010/wordprocessingCanvas" xmlns:cx="http://schemas.microsoft.com/office/drawing/2014/chartex" xmlns:cx1="http://schemas.microsoft.com/office/drawing/2015/9/8/chartex" xmlns:cx2="http://schemas.microsoft.com/office/drawing/2015/10/21/chartex" xmlns:cx3="http://schemas.microsoft.com/office/drawing/2016/5/9/chartex" xmlns:cx4="http://schemas.microsoft.com/office/drawing/2016/5/10/chartex" xmlns:cx5="http://schemas.microsoft.com/office/drawing/2016/5/11/chartex" xmlns:cx6="http://schemas.microsoft.com/office/drawing/2016/5/12/chartex" xmlns:cx7="http://schemas.microsoft.com/office/drawing/2016/5/13/chartex" xmlns:cx8="http://schemas.microsoft.com/office/drawing/2016/5/14/chartex" xmlns:mc="http://schemas.openxmlformats.org/markup-compatibility/2006" xmlns:aink="http://schemas.microsoft.com/office/drawing/2016/ink" xmlns:am3d="http://schemas.microsoft.com/office/drawing/2017/model3d" xmlns:o="urn:schemas-microsoft-com:office:office" xmlns:oel="http://schemas.microsoft.com/office/2019/extlst" xmlns:r="http://schemas.openxmlformats.org/officeDocument/2006/relationships" xmlns:m="http://schemas.openxmlformats.org/officeDocument/2006/math" xmlns:v="urn:schemas-microsoft-com:vml" xmlns:wp14="http://schemas.microsoft.com/office/word/2010/wordprocessingDrawing" xmlns:wp="http://schemas.openxmlformats.org/drawingml/2006/wordprocessingDrawing" xmlns:w10="urn:schemas-microsoft-com:office:word" xmlns:w="http://schemas.openxmlformats.org/wordprocessingml/2006/main" xmlns:w14="http://schemas.microsoft.com/office/word/2010/wordml" xmlns:w15="http://schemas.microsoft.com/office/word/2012/wordml" xmlns:w16cex="http://schemas.microsoft.com/office/word/2018/wordml/cex" xmlns:w16cid="http://schemas.microsoft.com/office/word/2016/wordml/cid" xmlns:w16="http://schemas.microsoft.com/office/word/2018/wordml" xmlns:w16du="http://schemas.microsoft.com/office/word/2023/wordml/word16du" xmlns:w16sdtdh="http://schemas.microsoft.com/office/word/2020/wordml/sdtdatahash" xmlns:w16se="http://schemas.microsoft.com/office/word/2015/wordml/symex" xmlns:wpg="http://schemas.microsoft.com/office/word/2010/wordprocessingGroup" xmlns:wpi="http://schemas.microsoft.com/office/word/2010/wordprocessingInk" xmlns:wne="http://schemas.microsoft.com/office/word/2006/wordml" xmlns:wps="http://schemas.microsoft.com/office/word/2010/wordprocessingShape" mc:Ignorable="w14 w15 w16se w16cid w16 w16cex w16sdtdh w16du wp14">
   <w:body>
     <w:p>
       <w:pPr>
         <w:rPr>
-          <w:lang w:val="en-US"/>
-        </w:rPr>
-      </w:pPr>
+          <w:b/>
+          <w:bCs/>
+          <w:lang w:val="en-US"/>
+        </w:rPr>
+      </w:pPr>
+      <w:r>
+        <w:rPr>
+          <w:b/>
+          <w:bCs/>
+          <w:lang w:val="en-US"/>
+        </w:rPr>
+        <w:t>Apache Kafka</w:t>
+      </w:r>
+      <w:r>
+        <w:rPr>
+          <w:b/>
+          <w:bCs/>
+          <w:lang w:val="en-US"/>
+        </w:rPr>
+        <w:br/>
+      </w:r>
+      <w:r>
+        <w:rPr>
+          <w:lang w:val="en-US"/>
+        </w:rPr>
+        <w:t>-</w:t>
+      </w:r>
+      <w:r>
+        <w:rPr>
+          <w:lang w:val="en-US"/>
+        </w:rPr>
+        <w:t xml:space="preserve">Apache </w:t>
+      </w:r>
+      <w:r>
+        <w:rPr>
+          <w:lang w:val="en-US"/>
+        </w:rPr>
+        <w:t>Kafka</w:t>
+      </w:r>
+      <w:r>
+        <w:rPr>
+          <w:lang w:val="en-US"/>
+        </w:rPr>
+        <w:t xml:space="preserve"> is </w:t>
+      </w:r>
+      <w:r>
+        <w:rPr>
+          <w:lang w:val="en-US"/>
+        </w:rPr>
+        <w:t xml:space="preserve">an </w:t>
+      </w:r>
+      <w:r>
+        <w:rPr>
+          <w:lang w:val="en-US"/>
+        </w:rPr>
+        <w:t>open-source</w:t>
+      </w:r>
+      <w:r>
+        <w:rPr>
+          <w:lang w:val="en-US"/>
+        </w:rPr>
+        <w:t xml:space="preserve"> </w:t>
+      </w:r>
+      <w:r>
+        <w:rPr>
+          <w:lang w:val="en-US"/>
+        </w:rPr>
+        <w:t xml:space="preserve">distributed Event </w:t>
+      </w:r>
+      <w:r>
+        <w:rPr>
+          <w:lang w:val="en-US"/>
+        </w:rPr>
+        <w:t>Streaming</w:t>
+      </w:r>
+      <w:r>
+        <w:rPr>
+          <w:lang w:val="en-US"/>
+        </w:rPr>
+        <w:t xml:space="preserve"> Platform</w:t>
+      </w:r>
+    </w:p>
+    <w:p>
+      <w:pPr>
+        <w:rPr>
+          <w:b/>
+          <w:bCs/>
+          <w:lang w:val="en-US"/>
+        </w:rPr>
+      </w:pPr>
+      <w:r>
+        <w:rPr>
+          <w:b/>
+          <w:bCs/>
+          <w:lang w:val="en-US"/>
+        </w:rPr>
+        <w:t xml:space="preserve">Features of </w:t>
+      </w:r>
       <w:r>
         <w:rPr>
           <w:b/>
@@ -32,35 +127,7 @@
         <w:rPr>
           <w:lang w:val="en-US"/>
         </w:rPr>
-        <w:t xml:space="preserve">Apache </w:t>
-      </w:r>
-      <w:proofErr w:type="spellStart"/>
-      <w:r>
-        <w:rPr>
-          <w:lang w:val="en-US"/>
-        </w:rPr>
-        <w:t>kafka</w:t>
-      </w:r>
-      <w:proofErr w:type="spellEnd"/>
-      <w:r>
-        <w:rPr>
-          <w:lang w:val="en-US"/>
-        </w:rPr>
-        <w:t xml:space="preserve"> is distributed system it </w:t>
-      </w:r>
-      <w:proofErr w:type="gramStart"/>
-      <w:r>
-        <w:rPr>
-          <w:lang w:val="en-US"/>
-        </w:rPr>
-        <w:t>act</w:t>
-      </w:r>
-      <w:proofErr w:type="gramEnd"/>
-      <w:r>
-        <w:rPr>
-          <w:lang w:val="en-US"/>
-        </w:rPr>
-        <w:t xml:space="preserve"> as a cluster.</w:t>
+        <w:t>High Throughput</w:t>
       </w:r>
     </w:p>
     <w:p>
@@ -78,19 +145,7 @@
         <w:rPr>
           <w:lang w:val="en-US"/>
         </w:rPr>
-        <w:t xml:space="preserve">one microservice produces </w:t>
-      </w:r>
-      <w:r>
-        <w:rPr>
-          <w:lang w:val="en-US"/>
-        </w:rPr>
-        <w:t>the</w:t>
-      </w:r>
-      <w:r>
-        <w:rPr>
-          <w:lang w:val="en-US"/>
-        </w:rPr>
-        <w:t xml:space="preserve"> msg and sent to the Apache Kafka broker and another microservice consumes this message from the Kafka broker,</w:t>
+        <w:t>Fault tolerance (replication technique)</w:t>
       </w:r>
     </w:p>
     <w:p>
@@ -108,82 +163,15 @@
         <w:rPr>
           <w:lang w:val="en-US"/>
         </w:rPr>
-        <w:t xml:space="preserve">when we use Apache </w:t>
-      </w:r>
-      <w:proofErr w:type="spellStart"/>
-      <w:r>
-        <w:rPr>
-          <w:lang w:val="en-US"/>
-        </w:rPr>
-        <w:t>kafka</w:t>
-      </w:r>
-      <w:proofErr w:type="spellEnd"/>
-      <w:r>
-        <w:rPr>
-          <w:lang w:val="en-US"/>
-        </w:rPr>
-        <w:t xml:space="preserve"> which is used in the distribution system </w:t>
-      </w:r>
-      <w:r>
-        <w:rPr>
-          <w:lang w:val="en-US"/>
-        </w:rPr>
-        <w:t>When</w:t>
-      </w:r>
-      <w:r>
-        <w:rPr>
-          <w:lang w:val="en-US"/>
-        </w:rPr>
-        <w:t xml:space="preserve"> we use Apache </w:t>
-      </w:r>
-      <w:proofErr w:type="spellStart"/>
-      <w:r>
-        <w:rPr>
-          <w:lang w:val="en-US"/>
-        </w:rPr>
-        <w:t>kafka</w:t>
-      </w:r>
-      <w:proofErr w:type="spellEnd"/>
-      <w:r>
-        <w:rPr>
-          <w:lang w:val="en-US"/>
-        </w:rPr>
-        <w:t xml:space="preserve"> in the production environment we have to create at least 3 </w:t>
-      </w:r>
-      <w:proofErr w:type="spellStart"/>
-      <w:r>
-        <w:rPr>
-          <w:lang w:val="en-US"/>
-        </w:rPr>
-        <w:t>kafka</w:t>
-      </w:r>
-      <w:proofErr w:type="spellEnd"/>
-      <w:r>
-        <w:rPr>
-          <w:lang w:val="en-US"/>
-        </w:rPr>
-        <w:t xml:space="preserve"> brokers in </w:t>
-      </w:r>
-      <w:r>
-        <w:rPr>
-          <w:lang w:val="en-US"/>
-        </w:rPr>
-        <w:t xml:space="preserve">the </w:t>
-      </w:r>
-      <w:proofErr w:type="spellStart"/>
-      <w:r>
-        <w:rPr>
-          <w:lang w:val="en-US"/>
-        </w:rPr>
-        <w:t>kafka</w:t>
-      </w:r>
-      <w:proofErr w:type="spellEnd"/>
-      <w:r>
-        <w:rPr>
-          <w:lang w:val="en-US"/>
-        </w:rPr>
-        <w:t xml:space="preserve"> cluster.</w:t>
-      </w:r>
+        <w:t>scalable</w:t>
+      </w:r>
+    </w:p>
+    <w:p>
+      <w:pPr>
+        <w:rPr>
+          <w:lang w:val="en-US"/>
+        </w:rPr>
+      </w:pPr>
     </w:p>
     <w:p>
       <w:pPr>
@@ -200,27 +188,193 @@
         <w:rPr>
           <w:lang w:val="en-US"/>
         </w:rPr>
+        <w:t xml:space="preserve">Apache </w:t>
+      </w:r>
+      <w:proofErr w:type="spellStart"/>
+      <w:r>
+        <w:rPr>
+          <w:lang w:val="en-US"/>
+        </w:rPr>
+        <w:t>kafka</w:t>
+      </w:r>
+      <w:proofErr w:type="spellEnd"/>
+      <w:r>
+        <w:rPr>
+          <w:lang w:val="en-US"/>
+        </w:rPr>
+        <w:t xml:space="preserve"> is distributed system it </w:t>
+      </w:r>
+      <w:proofErr w:type="gramStart"/>
+      <w:r>
+        <w:rPr>
+          <w:lang w:val="en-US"/>
+        </w:rPr>
+        <w:t>act</w:t>
+      </w:r>
+      <w:proofErr w:type="gramEnd"/>
+      <w:r>
+        <w:rPr>
+          <w:lang w:val="en-US"/>
+        </w:rPr>
+        <w:t xml:space="preserve"> as a cluster.</w:t>
+      </w:r>
+    </w:p>
+    <w:p>
+      <w:pPr>
+        <w:pStyle w:val="ListParagraph"/>
+        <w:numPr>
+          <w:ilvl w:val="0"/>
+          <w:numId w:val="2"/>
+        </w:numPr>
+        <w:rPr>
+          <w:lang w:val="en-US"/>
+        </w:rPr>
+      </w:pPr>
+      <w:r>
+        <w:rPr>
+          <w:lang w:val="en-US"/>
+        </w:rPr>
+        <w:t xml:space="preserve">one microservice produces </w:t>
+      </w:r>
+      <w:r>
+        <w:rPr>
+          <w:lang w:val="en-US"/>
+        </w:rPr>
+        <w:t>the</w:t>
+      </w:r>
+      <w:r>
+        <w:rPr>
+          <w:lang w:val="en-US"/>
+        </w:rPr>
+        <w:t xml:space="preserve"> msg and sent to the Apache Kafka broker and another microservice consumes this message from the Kafka broker,</w:t>
+      </w:r>
+    </w:p>
+    <w:p>
+      <w:pPr>
+        <w:pStyle w:val="ListParagraph"/>
+        <w:numPr>
+          <w:ilvl w:val="0"/>
+          <w:numId w:val="2"/>
+        </w:numPr>
+        <w:rPr>
+          <w:lang w:val="en-US"/>
+        </w:rPr>
+      </w:pPr>
+      <w:r>
+        <w:rPr>
+          <w:lang w:val="en-US"/>
+        </w:rPr>
+        <w:t xml:space="preserve">when we use Apache </w:t>
+      </w:r>
+      <w:proofErr w:type="spellStart"/>
+      <w:r>
+        <w:rPr>
+          <w:lang w:val="en-US"/>
+        </w:rPr>
+        <w:t>kafka</w:t>
+      </w:r>
+      <w:proofErr w:type="spellEnd"/>
+      <w:r>
+        <w:rPr>
+          <w:lang w:val="en-US"/>
+        </w:rPr>
+        <w:t xml:space="preserve"> which is used in the distribution system </w:t>
+      </w:r>
+      <w:r>
+        <w:rPr>
+          <w:lang w:val="en-US"/>
+        </w:rPr>
+        <w:t>When</w:t>
+      </w:r>
+      <w:r>
+        <w:rPr>
+          <w:lang w:val="en-US"/>
+        </w:rPr>
+        <w:t xml:space="preserve"> we use Apache </w:t>
+      </w:r>
+      <w:proofErr w:type="spellStart"/>
+      <w:r>
+        <w:rPr>
+          <w:lang w:val="en-US"/>
+        </w:rPr>
+        <w:t>kafka</w:t>
+      </w:r>
+      <w:proofErr w:type="spellEnd"/>
+      <w:r>
+        <w:rPr>
+          <w:lang w:val="en-US"/>
+        </w:rPr>
+        <w:t xml:space="preserve"> in the production environment we have to create at least 3 </w:t>
+      </w:r>
+      <w:proofErr w:type="spellStart"/>
+      <w:r>
+        <w:rPr>
+          <w:lang w:val="en-US"/>
+        </w:rPr>
+        <w:t>kafka</w:t>
+      </w:r>
+      <w:proofErr w:type="spellEnd"/>
+      <w:r>
+        <w:rPr>
+          <w:lang w:val="en-US"/>
+        </w:rPr>
+        <w:t xml:space="preserve"> brokers in </w:t>
+      </w:r>
+      <w:r>
+        <w:rPr>
+          <w:lang w:val="en-US"/>
+        </w:rPr>
+        <w:t xml:space="preserve">the </w:t>
+      </w:r>
+      <w:proofErr w:type="spellStart"/>
+      <w:r>
+        <w:rPr>
+          <w:lang w:val="en-US"/>
+        </w:rPr>
+        <w:t>kafka</w:t>
+      </w:r>
+      <w:proofErr w:type="spellEnd"/>
+      <w:r>
+        <w:rPr>
+          <w:lang w:val="en-US"/>
+        </w:rPr>
+        <w:t xml:space="preserve"> cluster.</w:t>
+      </w:r>
+    </w:p>
+    <w:p>
+      <w:pPr>
+        <w:pStyle w:val="ListParagraph"/>
+        <w:numPr>
+          <w:ilvl w:val="0"/>
+          <w:numId w:val="2"/>
+        </w:numPr>
+        <w:rPr>
+          <w:lang w:val="en-US"/>
+        </w:rPr>
+      </w:pPr>
+      <w:r>
+        <w:rPr>
+          <w:lang w:val="en-US"/>
+        </w:rPr>
         <w:t xml:space="preserve">The </w:t>
       </w:r>
       <w:r>
         <w:rPr>
           <w:lang w:val="en-US"/>
         </w:rPr>
-        <w:t xml:space="preserve">producer can create any message </w:t>
-      </w:r>
-      <w:proofErr w:type="spellStart"/>
-      <w:r>
-        <w:rPr>
-          <w:lang w:val="en-US"/>
-        </w:rPr>
-        <w:t>message</w:t>
-      </w:r>
-      <w:proofErr w:type="spellEnd"/>
-      <w:r>
-        <w:rPr>
-          <w:lang w:val="en-US"/>
-        </w:rPr>
-        <w:t xml:space="preserve"> can be an </w:t>
+        <w:t>producer can create any message</w:t>
+      </w:r>
+      <w:r>
+        <w:rPr>
+          <w:lang w:val="en-US"/>
+        </w:rPr>
+        <w:t>. This</w:t>
+      </w:r>
+      <w:r>
+        <w:rPr>
+          <w:lang w:val="en-US"/>
+        </w:rPr>
+        <w:t xml:space="preserve"> message can be an </w:t>
       </w:r>
       <w:r>
         <w:rPr>
@@ -534,8 +688,87 @@
           <w:lang w:val="en-US"/>
         </w:rPr>
       </w:pPr>
-      <w:r>
-        <w:rPr>
+    </w:p>
+    <w:p>
+      <w:pPr>
+        <w:pStyle w:val="ListParagraph"/>
+        <w:ind w:left="502"/>
+        <w:rPr>
+          <w:lang w:val="en-US"/>
+        </w:rPr>
+      </w:pPr>
+    </w:p>
+    <w:p>
+      <w:pPr>
+        <w:pStyle w:val="ListParagraph"/>
+        <w:ind w:left="502"/>
+        <w:rPr>
+          <w:lang w:val="en-US"/>
+        </w:rPr>
+      </w:pPr>
+    </w:p>
+    <w:p>
+      <w:pPr>
+        <w:pStyle w:val="ListParagraph"/>
+        <w:ind w:left="502"/>
+        <w:rPr>
+          <w:lang w:val="en-US"/>
+        </w:rPr>
+      </w:pPr>
+    </w:p>
+    <w:p>
+      <w:pPr>
+        <w:pStyle w:val="ListParagraph"/>
+        <w:ind w:left="502"/>
+        <w:rPr>
+          <w:lang w:val="en-US"/>
+        </w:rPr>
+      </w:pPr>
+    </w:p>
+    <w:p>
+      <w:pPr>
+        <w:pStyle w:val="ListParagraph"/>
+        <w:ind w:left="502"/>
+        <w:rPr>
+          <w:lang w:val="en-US"/>
+        </w:rPr>
+      </w:pPr>
+    </w:p>
+    <w:p>
+      <w:pPr>
+        <w:pStyle w:val="ListParagraph"/>
+        <w:ind w:left="502"/>
+        <w:rPr>
+          <w:b/>
+          <w:bCs/>
+          <w:sz w:val="24"/>
+          <w:szCs w:val="24"/>
+          <w:lang w:val="en-US"/>
+        </w:rPr>
+      </w:pPr>
+      <w:r>
+        <w:rPr>
+          <w:b/>
+          <w:bCs/>
+          <w:sz w:val="24"/>
+          <w:szCs w:val="24"/>
+          <w:lang w:val="en-US"/>
+        </w:rPr>
+        <w:lastRenderedPageBreak/>
+        <w:t>Components Of Apache Kafka</w:t>
+      </w:r>
+    </w:p>
+    <w:p>
+      <w:pPr>
+        <w:pStyle w:val="ListParagraph"/>
+        <w:ind w:left="502"/>
+        <w:rPr>
+          <w:lang w:val="en-US"/>
+        </w:rPr>
+      </w:pPr>
+      <w:r>
+        <w:rPr>
+          <w:noProof/>
           <w:lang w:val="en-US"/>
         </w:rPr>
         <w:drawing>
@@ -590,7 +823,6 @@
         <w:rPr>
           <w:lang w:val="en-US"/>
         </w:rPr>
-        <w:lastRenderedPageBreak/>
         <w:t xml:space="preserve">Kafka </w:t>
       </w:r>
       <w:proofErr w:type="gramStart"/>
@@ -647,6 +879,7 @@
       </w:pPr>
       <w:r>
         <w:rPr>
+          <w:noProof/>
           <w:lang w:val="en-US"/>
         </w:rPr>
         <w:drawing>
@@ -708,6 +941,7 @@
         <w:rPr>
           <w:lang w:val="en-US"/>
         </w:rPr>
+        <w:lastRenderedPageBreak/>
         <w:t xml:space="preserve">   </w:t>
       </w:r>
       <w:r>
@@ -724,6 +958,7 @@
       </w:r>
       <w:r>
         <w:rPr>
+          <w:noProof/>
           <w:lang w:val="en-US"/>
         </w:rPr>
         <w:drawing>
@@ -834,7 +1069,6 @@
         <w:rPr>
           <w:lang w:val="en-US"/>
         </w:rPr>
-        <w:lastRenderedPageBreak/>
         <w:t>Offset:</w:t>
       </w:r>
     </w:p>
@@ -848,6 +1082,7 @@
       </w:pPr>
       <w:r>
         <w:rPr>
+          <w:noProof/>
           <w:lang w:val="en-US"/>
         </w:rPr>
         <w:drawing>
@@ -899,6 +1134,105 @@
     <w:p>
       <w:pPr>
         <w:pStyle w:val="ListParagraph"/>
+        <w:ind w:left="502"/>
+        <w:rPr>
+          <w:lang w:val="en-US"/>
+        </w:rPr>
+      </w:pPr>
+    </w:p>
+    <w:p>
+      <w:pPr>
+        <w:pStyle w:val="ListParagraph"/>
+        <w:ind w:left="502"/>
+        <w:rPr>
+          <w:lang w:val="en-US"/>
+        </w:rPr>
+      </w:pPr>
+      <w:r>
+        <w:rPr>
+          <w:lang w:val="en-US"/>
+        </w:rPr>
+        <w:lastRenderedPageBreak/>
+        <w:drawing>
+          <wp:inline distT="0" distB="0" distL="0" distR="0" wp14:anchorId="1CB3D40B" wp14:editId="7DAD0944">
+            <wp:extent cx="5731510" cy="2640330"/>
+            <wp:effectExtent l="0" t="0" r="2540" b="7620"/>
+            <wp:docPr id="788975093" name="Picture 1"/>
+            <wp:cNvGraphicFramePr>
+              <a:graphicFrameLocks xmlns:a="http://schemas.openxmlformats.org/drawingml/2006/main" noChangeAspect="1"/>
+            </wp:cNvGraphicFramePr>
+            <a:graphic xmlns:a="http://schemas.openxmlformats.org/drawingml/2006/main">
+              <a:graphicData uri="http://schemas.openxmlformats.org/drawingml/2006/picture">
+                <pic:pic xmlns:pic="http://schemas.openxmlformats.org/drawingml/2006/picture">
+                  <pic:nvPicPr>
+                    <pic:cNvPr id="788975093" name=""/>
+                    <pic:cNvPicPr/>
+                  </pic:nvPicPr>
+                  <pic:blipFill>
+                    <a:blip r:embed="rId10"/>
+                    <a:stretch>
+                      <a:fillRect/>
+                    </a:stretch>
+                  </pic:blipFill>
+                  <pic:spPr>
+                    <a:xfrm>
+                      <a:off x="0" y="0"/>
+                      <a:ext cx="5731510" cy="2640330"/>
+                    </a:xfrm>
+                    <a:prstGeom prst="rect">
+                      <a:avLst/>
+                    </a:prstGeom>
+                  </pic:spPr>
+                </pic:pic>
+              </a:graphicData>
+            </a:graphic>
+          </wp:inline>
+        </w:drawing>
+      </w:r>
+    </w:p>
+    <w:p>
+      <w:pPr>
+        <w:pStyle w:val="ListParagraph"/>
+        <w:ind w:left="502"/>
+        <w:rPr>
+          <w:lang w:val="en-US"/>
+        </w:rPr>
+      </w:pPr>
+    </w:p>
+    <w:p>
+      <w:pPr>
+        <w:rPr>
+          <w:lang w:val="en-US"/>
+        </w:rPr>
+      </w:pPr>
+    </w:p>
+    <w:p>
+      <w:pPr>
+        <w:pStyle w:val="ListParagraph"/>
+        <w:ind w:left="502"/>
+        <w:rPr>
+          <w:lang w:val="en-US"/>
+        </w:rPr>
+      </w:pPr>
+    </w:p>
+    <w:p>
+      <w:pPr>
+        <w:pStyle w:val="ListParagraph"/>
+        <w:ind w:left="502"/>
+        <w:rPr>
+          <w:lang w:val="en-US"/>
+        </w:rPr>
+      </w:pPr>
+      <w:r>
+        <w:rPr>
+          <w:lang w:val="en-US"/>
+        </w:rPr>
+        <w:t>How to run with Kafka</w:t>
+      </w:r>
+    </w:p>
+    <w:p>
+      <w:pPr>
+        <w:pStyle w:val="ListParagraph"/>
         <w:numPr>
           <w:ilvl w:val="0"/>
           <w:numId w:val="2"/>
@@ -911,21 +1245,7 @@
         <w:rPr>
           <w:lang w:val="en-US"/>
         </w:rPr>
-        <w:t xml:space="preserve">How to setup </w:t>
-      </w:r>
-      <w:proofErr w:type="spellStart"/>
-      <w:r>
-        <w:rPr>
-          <w:lang w:val="en-US"/>
-        </w:rPr>
-        <w:t>apache</w:t>
-      </w:r>
-      <w:proofErr w:type="spellEnd"/>
-      <w:r>
-        <w:rPr>
-          <w:lang w:val="en-US"/>
-        </w:rPr>
-        <w:t xml:space="preserve"> </w:t>
+        <w:t xml:space="preserve">First go to Apache </w:t>
       </w:r>
       <w:proofErr w:type="spellStart"/>
       <w:r>
@@ -939,65 +1259,33 @@
         <w:rPr>
           <w:lang w:val="en-US"/>
         </w:rPr>
-        <w:t xml:space="preserve"> locally</w:t>
-      </w:r>
-    </w:p>
-    <w:p>
-      <w:pPr>
-        <w:pStyle w:val="ListParagraph"/>
-        <w:ind w:left="502"/>
-        <w:rPr>
-          <w:lang w:val="en-US"/>
-        </w:rPr>
-      </w:pPr>
-      <w:r>
-        <w:rPr>
-          <w:lang w:val="en-US"/>
-        </w:rPr>
-        <w:t>https://kafka.apache.org/quickstart</w:t>
-      </w:r>
-    </w:p>
-    <w:p>
-      <w:pPr>
-        <w:pStyle w:val="ListParagraph"/>
-        <w:ind w:left="502"/>
-        <w:rPr>
-          <w:lang w:val="en-US"/>
-        </w:rPr>
-      </w:pPr>
-      <w:r>
-        <w:rPr>
-          <w:lang w:val="en-US"/>
-        </w:rPr>
-        <w:t xml:space="preserve">Download from </w:t>
-      </w:r>
-      <w:proofErr w:type="spellStart"/>
-      <w:r>
-        <w:rPr>
-          <w:lang w:val="en-US"/>
-        </w:rPr>
-        <w:t>pache</w:t>
-      </w:r>
-      <w:proofErr w:type="spellEnd"/>
-      <w:r>
-        <w:rPr>
-          <w:lang w:val="en-US"/>
-        </w:rPr>
-        <w:t xml:space="preserve"> </w:t>
-      </w:r>
-      <w:proofErr w:type="spellStart"/>
-      <w:r>
-        <w:rPr>
-          <w:lang w:val="en-US"/>
-        </w:rPr>
-        <w:t>kafka</w:t>
-      </w:r>
-      <w:proofErr w:type="spellEnd"/>
-      <w:r>
-        <w:rPr>
-          <w:lang w:val="en-US"/>
-        </w:rPr>
-        <w:t xml:space="preserve"> for windows and go into bin and in window you have all bat file to run zookeeper service.</w:t>
+        <w:t xml:space="preserve"> file and download Kafka and put the download in the root folder as </w:t>
+      </w:r>
+      <w:r>
+        <w:rPr>
+          <w:lang w:val="en-US"/>
+        </w:rPr>
+        <w:t xml:space="preserve">the </w:t>
+      </w:r>
+      <w:r>
+        <w:rPr>
+          <w:lang w:val="en-US"/>
+        </w:rPr>
+        <w:t xml:space="preserve">name is </w:t>
+      </w:r>
+      <w:proofErr w:type="spellStart"/>
+      <w:r>
+        <w:rPr>
+          <w:lang w:val="en-US"/>
+        </w:rPr>
+        <w:t>concate</w:t>
+      </w:r>
+      <w:proofErr w:type="spellEnd"/>
+      <w:r>
+        <w:rPr>
+          <w:lang w:val="en-US"/>
+        </w:rPr>
+        <w:t xml:space="preserve"> so error we get to long size so put in d drive</w:t>
       </w:r>
     </w:p>
     <w:p>
@@ -1015,84 +1303,119 @@
         <w:rPr>
           <w:lang w:val="en-US"/>
         </w:rPr>
-        <w:t xml:space="preserve">To run zookeeper </w:t>
+        <w:t>After that</w:t>
+      </w:r>
+      <w:r>
+        <w:rPr>
+          <w:lang w:val="en-US"/>
+        </w:rPr>
+        <w:t xml:space="preserve"> go to only folder and open </w:t>
+      </w:r>
+      <w:proofErr w:type="spellStart"/>
+      <w:r>
+        <w:rPr>
+          <w:lang w:val="en-US"/>
+        </w:rPr>
+        <w:t>cmd</w:t>
+      </w:r>
+      <w:proofErr w:type="spellEnd"/>
+      <w:r>
+        <w:rPr>
+          <w:lang w:val="en-US"/>
+        </w:rPr>
+        <w:t xml:space="preserve"> and run first </w:t>
+      </w:r>
+      <w:proofErr w:type="spellStart"/>
+      <w:r>
+        <w:rPr>
+          <w:lang w:val="en-US"/>
+        </w:rPr>
+        <w:t>apache</w:t>
+      </w:r>
+      <w:proofErr w:type="spellEnd"/>
+      <w:r>
+        <w:rPr>
+          <w:lang w:val="en-US"/>
+        </w:rPr>
+        <w:t xml:space="preserve"> </w:t>
+      </w:r>
+      <w:proofErr w:type="spellStart"/>
+      <w:r>
+        <w:rPr>
+          <w:lang w:val="en-US"/>
+        </w:rPr>
+        <w:t>kafka</w:t>
+      </w:r>
+      <w:proofErr w:type="spellEnd"/>
+      <w:r>
+        <w:rPr>
+          <w:lang w:val="en-US"/>
+        </w:rPr>
+        <w:t xml:space="preserve"> </w:t>
+      </w:r>
+      <w:proofErr w:type="spellStart"/>
+      <w:r>
+        <w:rPr>
+          <w:lang w:val="en-US"/>
+        </w:rPr>
+        <w:t>zookerper</w:t>
+      </w:r>
+      <w:proofErr w:type="spellEnd"/>
+      <w:r>
+        <w:rPr>
+          <w:lang w:val="en-US"/>
+        </w:rPr>
+        <w:t xml:space="preserve"> by</w:t>
+      </w:r>
+      <w:r>
+        <w:rPr>
+          <w:lang w:val="en-US"/>
+        </w:rPr>
+        <w:br/>
+        <w:t>bin</w:t>
       </w:r>
       <w:proofErr w:type="gramStart"/>
       <w:r>
         <w:rPr>
           <w:lang w:val="en-US"/>
         </w:rPr>
-        <w:t>service</w:t>
+        <w:t>\windows\</w:t>
+      </w:r>
+      <w:proofErr w:type="spellStart"/>
+      <w:r>
+        <w:rPr>
+          <w:lang w:val="en-US"/>
+        </w:rPr>
+        <w:t>zookerper</w:t>
+      </w:r>
+      <w:proofErr w:type="spellEnd"/>
+      <w:r>
+        <w:rPr>
+          <w:lang w:val="en-US"/>
+        </w:rPr>
+        <w:t xml:space="preserve">  config</w:t>
       </w:r>
       <w:proofErr w:type="gramEnd"/>
       <w:r>
         <w:rPr>
           <w:lang w:val="en-US"/>
         </w:rPr>
-        <w:t xml:space="preserve"> go to </w:t>
-      </w:r>
-      <w:proofErr w:type="spellStart"/>
-      <w:r>
-        <w:rPr>
-          <w:lang w:val="en-US"/>
-        </w:rPr>
-        <w:t>kafka</w:t>
-      </w:r>
-      <w:proofErr w:type="spellEnd"/>
-      <w:r>
-        <w:rPr>
-          <w:lang w:val="en-US"/>
-        </w:rPr>
-        <w:t xml:space="preserve"> </w:t>
-      </w:r>
-      <w:proofErr w:type="spellStart"/>
-      <w:r>
-        <w:rPr>
-          <w:lang w:val="en-US"/>
-        </w:rPr>
-        <w:t>foler</w:t>
-      </w:r>
-      <w:proofErr w:type="spellEnd"/>
-      <w:r>
-        <w:rPr>
-          <w:lang w:val="en-US"/>
-        </w:rPr>
-        <w:t xml:space="preserve"> open </w:t>
-      </w:r>
-      <w:proofErr w:type="spellStart"/>
-      <w:r>
-        <w:rPr>
-          <w:lang w:val="en-US"/>
-        </w:rPr>
-        <w:t>cmd</w:t>
-      </w:r>
-      <w:proofErr w:type="spellEnd"/>
-      <w:r>
-        <w:rPr>
-          <w:lang w:val="en-US"/>
-        </w:rPr>
-        <w:t xml:space="preserve"> and give this path</w:t>
-      </w:r>
-      <w:r>
-        <w:rPr>
-          <w:lang w:val="en-US"/>
-        </w:rPr>
-        <w:br/>
-      </w:r>
-      <w:r>
-        <w:rPr>
-          <w:lang w:val="en-US"/>
-        </w:rPr>
-        <w:t>S:\Software\kafka&gt;.\bin\windows\zookeeper-server-start.bat .\config\</w:t>
-      </w:r>
-      <w:proofErr w:type="spellStart"/>
-      <w:r>
-        <w:rPr>
-          <w:lang w:val="en-US"/>
-        </w:rPr>
-        <w:t>zookeeper.properties</w:t>
-      </w:r>
-      <w:proofErr w:type="spellEnd"/>
+        <w:t>\</w:t>
+      </w:r>
+      <w:proofErr w:type="spellStart"/>
+      <w:r>
+        <w:rPr>
+          <w:lang w:val="en-US"/>
+        </w:rPr>
+        <w:t>zookeper</w:t>
+      </w:r>
+      <w:proofErr w:type="spellEnd"/>
+      <w:r>
+        <w:rPr>
+          <w:lang w:val="en-US"/>
+        </w:rPr>
+        <w:t xml:space="preserve"> .properties file check proper name</w:t>
+      </w:r>
     </w:p>
     <w:p>
       <w:pPr>
@@ -1109,21 +1432,21 @@
         <w:rPr>
           <w:lang w:val="en-US"/>
         </w:rPr>
-        <w:t xml:space="preserve">To run </w:t>
-      </w:r>
-      <w:proofErr w:type="spellStart"/>
-      <w:r>
-        <w:rPr>
-          <w:lang w:val="en-US"/>
-        </w:rPr>
-        <w:t>kafka</w:t>
-      </w:r>
-      <w:proofErr w:type="spellEnd"/>
-      <w:r>
-        <w:rPr>
-          <w:lang w:val="en-US"/>
-        </w:rPr>
-        <w:t xml:space="preserve"> server in windows machine</w:t>
+        <w:t xml:space="preserve">Then use new </w:t>
+      </w:r>
+      <w:proofErr w:type="spellStart"/>
+      <w:r>
+        <w:rPr>
+          <w:lang w:val="en-US"/>
+        </w:rPr>
+        <w:t>cmd</w:t>
+      </w:r>
+      <w:proofErr w:type="spellEnd"/>
+      <w:r>
+        <w:rPr>
+          <w:lang w:val="en-US"/>
+        </w:rPr>
+        <w:t xml:space="preserve"> and run server same way</w:t>
       </w:r>
       <w:r>
         <w:rPr>
@@ -1135,7 +1458,14 @@
         <w:rPr>
           <w:lang w:val="en-US"/>
         </w:rPr>
-        <w:t>S:\Software\kafka&gt;.\bin\windows\kafka-server-start.bat .\config\</w:t>
+        <w:t xml:space="preserve">\kafka-server-start.bat </w:t>
+      </w:r>
+      <w:proofErr w:type="gramStart"/>
+      <w:r>
+        <w:rPr>
+          <w:lang w:val="en-US"/>
+        </w:rPr>
+        <w:t>config\</w:t>
       </w:r>
       <w:proofErr w:type="spellStart"/>
       <w:r>
@@ -1145,6 +1475,33 @@
         <w:t>server.properties</w:t>
       </w:r>
       <w:proofErr w:type="spellEnd"/>
+      <w:r>
+        <w:rPr>
+          <w:lang w:val="en-US"/>
+        </w:rPr>
+        <w:t>(</w:t>
+      </w:r>
+      <w:proofErr w:type="gramEnd"/>
+      <w:r>
+        <w:rPr>
+          <w:lang w:val="en-US"/>
+        </w:rPr>
+        <w:t xml:space="preserve">9092 port it will </w:t>
+      </w:r>
+      <w:proofErr w:type="spellStart"/>
+      <w:r>
+        <w:rPr>
+          <w:lang w:val="en-US"/>
+        </w:rPr>
+        <w:t>reanning</w:t>
+      </w:r>
+      <w:proofErr w:type="spellEnd"/>
+      <w:r>
+        <w:rPr>
+          <w:lang w:val="en-US"/>
+        </w:rPr>
+        <w:t>)</w:t>
+      </w:r>
     </w:p>
     <w:p>
       <w:pPr>
@@ -1159,12 +1516,26 @@
       </w:pPr>
       <w:r>
         <w:rPr>
-          <w:lang w:val="en-US"/>
-        </w:rPr>
-        <w:t>Once you do all create topic in server by</w:t>
-      </w:r>
-      <w:r>
-        <w:rPr>
+          <w:b/>
+          <w:bCs/>
+          <w:lang w:val="en-US"/>
+        </w:rPr>
+        <w:t xml:space="preserve">How we can create topic in </w:t>
+      </w:r>
+      <w:proofErr w:type="spellStart"/>
+      <w:r>
+        <w:rPr>
+          <w:b/>
+          <w:bCs/>
+          <w:lang w:val="en-US"/>
+        </w:rPr>
+        <w:t>kafka</w:t>
+      </w:r>
+      <w:proofErr w:type="spellEnd"/>
+      <w:r>
+        <w:rPr>
+          <w:b/>
+          <w:bCs/>
           <w:lang w:val="en-US"/>
         </w:rPr>
         <w:br/>
@@ -1173,8 +1544,97 @@
         <w:rPr>
           <w:lang w:val="en-US"/>
         </w:rPr>
-        <w:t>S:\Software\kafka&gt;.\bin\windows\kafka-topics.bat --create --topic topic-example --bootstrap-server localhost:9092</w:t>
-      </w:r>
+        <w:t xml:space="preserve">kafka-topics.bat --create --topic </w:t>
+      </w:r>
+      <w:proofErr w:type="spellStart"/>
+      <w:r>
+        <w:rPr>
+          <w:lang w:val="en-US"/>
+        </w:rPr>
+        <w:t>quickstart</w:t>
+      </w:r>
+      <w:proofErr w:type="spellEnd"/>
+      <w:r>
+        <w:rPr>
+          <w:lang w:val="en-US"/>
+        </w:rPr>
+        <w:t>-events --bootstrap-server localhost:9092</w:t>
+      </w:r>
+    </w:p>
+    <w:p>
+      <w:pPr>
+        <w:pStyle w:val="ListParagraph"/>
+        <w:ind w:left="502"/>
+        <w:rPr>
+          <w:b/>
+          <w:bCs/>
+          <w:lang w:val="en-US"/>
+        </w:rPr>
+      </w:pPr>
+      <w:r>
+        <w:rPr>
+          <w:b/>
+          <w:bCs/>
+          <w:lang w:val="en-US"/>
+        </w:rPr>
+        <w:t>OR</w:t>
+      </w:r>
+    </w:p>
+    <w:p>
+      <w:pPr>
+        <w:pStyle w:val="ListParagraph"/>
+        <w:ind w:left="502"/>
+        <w:rPr>
+          <w:lang w:val="en-US"/>
+        </w:rPr>
+      </w:pPr>
+      <w:r>
+        <w:rPr>
+          <w:lang w:val="en-US"/>
+        </w:rPr>
+        <w:t xml:space="preserve">bin\windows\kafka-topics.bat </w:t>
+      </w:r>
+      <w:r>
+        <w:rPr>
+          <w:lang w:val="en-US"/>
+        </w:rPr>
+        <w:t>–</w:t>
+      </w:r>
+      <w:r>
+        <w:rPr>
+          <w:lang w:val="en-US"/>
+        </w:rPr>
+        <w:t>bootstrap</w:t>
+      </w:r>
+      <w:proofErr w:type="gramStart"/>
+      <w:r>
+        <w:rPr>
+          <w:lang w:val="en-US"/>
+        </w:rPr>
+        <w:t xml:space="preserve">-  </w:t>
+      </w:r>
+      <w:r>
+        <w:rPr>
+          <w:lang w:val="en-US"/>
+        </w:rPr>
+        <w:t>server</w:t>
+      </w:r>
+      <w:proofErr w:type="gramEnd"/>
+      <w:r>
+        <w:rPr>
+          <w:lang w:val="en-US"/>
+        </w:rPr>
+        <w:t xml:space="preserve"> localhost:9092 --create --topic shubham-topic --partitions 3 --replication-factor 1</w:t>
+      </w:r>
+    </w:p>
+    <w:p>
+      <w:pPr>
+        <w:pStyle w:val="ListParagraph"/>
+        <w:ind w:left="502"/>
+        <w:rPr>
+          <w:lang w:val="en-US"/>
+        </w:rPr>
+      </w:pPr>
     </w:p>
     <w:p>
       <w:pPr>
@@ -1191,111 +1651,33 @@
         <w:rPr>
           <w:lang w:val="en-US"/>
         </w:rPr>
-        <w:t xml:space="preserve">Then we create events and used in </w:t>
-      </w:r>
-      <w:proofErr w:type="spellStart"/>
-      <w:r>
-        <w:rPr>
-          <w:lang w:val="en-US"/>
-        </w:rPr>
-        <w:t>kafka</w:t>
-      </w:r>
-      <w:proofErr w:type="spellEnd"/>
-      <w:r>
-        <w:rPr>
-          <w:lang w:val="en-US"/>
-        </w:rPr>
-        <w:t xml:space="preserve"> topics</w:t>
-      </w:r>
-    </w:p>
-    <w:p>
-      <w:pPr>
-        <w:pStyle w:val="ListParagraph"/>
-        <w:ind w:left="502"/>
-        <w:rPr>
-          <w:lang w:val="en-US"/>
-        </w:rPr>
-      </w:pPr>
-      <w:r>
-        <w:rPr>
-          <w:lang w:val="en-US"/>
-        </w:rPr>
-        <w:t>S:\Software\kafka&gt;.\bin\windows\kafka-console-producer.bat --topic topic-example --bootstrap-server localhost:9092</w:t>
-      </w:r>
-    </w:p>
-    <w:p>
-      <w:pPr>
-        <w:pStyle w:val="ListParagraph"/>
-        <w:ind w:left="502"/>
-        <w:rPr>
-          <w:lang w:val="en-US"/>
-        </w:rPr>
-      </w:pPr>
-      <w:r>
-        <w:rPr>
-          <w:lang w:val="en-US"/>
-        </w:rPr>
-        <w:t>&gt;hello world</w:t>
-      </w:r>
-    </w:p>
-    <w:p>
-      <w:pPr>
-        <w:pStyle w:val="ListParagraph"/>
-        <w:ind w:left="502"/>
-        <w:rPr>
-          <w:lang w:val="en-US"/>
-        </w:rPr>
-      </w:pPr>
-      <w:r>
-        <w:rPr>
-          <w:lang w:val="en-US"/>
-        </w:rPr>
-        <w:t>&gt;</w:t>
-      </w:r>
-      <w:proofErr w:type="spellStart"/>
-      <w:r>
-        <w:rPr>
-          <w:lang w:val="en-US"/>
-        </w:rPr>
-        <w:t>kafka</w:t>
-      </w:r>
-      <w:proofErr w:type="spellEnd"/>
-      <w:r>
-        <w:rPr>
-          <w:lang w:val="en-US"/>
-        </w:rPr>
-        <w:t xml:space="preserve"> topic event</w:t>
-      </w:r>
-    </w:p>
-    <w:p>
-      <w:pPr>
-        <w:pStyle w:val="ListParagraph"/>
-        <w:ind w:left="502"/>
-        <w:rPr>
-          <w:lang w:val="en-US"/>
-        </w:rPr>
-      </w:pPr>
-      <w:r>
-        <w:rPr>
-          <w:lang w:val="en-US"/>
-        </w:rPr>
-        <w:t>&gt;demo 1</w:t>
-      </w:r>
-    </w:p>
-    <w:p>
-      <w:pPr>
-        <w:pStyle w:val="ListParagraph"/>
-        <w:ind w:left="502"/>
-        <w:rPr>
-          <w:lang w:val="en-US"/>
-        </w:rPr>
-      </w:pPr>
-      <w:r>
-        <w:rPr>
-          <w:lang w:val="en-US"/>
-        </w:rPr>
-        <w:t>&gt;demo 2</w:t>
-      </w:r>
+        <w:t>How to get the list of Topics created</w:t>
+      </w:r>
+    </w:p>
+    <w:p>
+      <w:pPr>
+        <w:pStyle w:val="ListParagraph"/>
+        <w:ind w:left="502"/>
+        <w:rPr>
+          <w:lang w:val="en-US"/>
+        </w:rPr>
+      </w:pPr>
+      <w:r>
+        <w:rPr>
+          <w:color w:val="FF0000"/>
+          <w:lang w:val="en-US"/>
+        </w:rPr>
+        <w:t>-bin\windows\kafka-topic.bat –bootstrap-server localhost:9092 --list</w:t>
+      </w:r>
+    </w:p>
+    <w:p>
+      <w:pPr>
+        <w:pStyle w:val="ListParagraph"/>
+        <w:ind w:left="502"/>
+        <w:rPr>
+          <w:lang w:val="en-US"/>
+        </w:rPr>
+      </w:pPr>
     </w:p>
     <w:p>
       <w:pPr>
@@ -1310,106 +1692,619 @@
       </w:pPr>
       <w:r>
         <w:rPr>
-          <w:lang w:val="en-US"/>
-        </w:rPr>
-        <w:t xml:space="preserve">To read the topic from </w:t>
-      </w:r>
-      <w:proofErr w:type="spellStart"/>
-      <w:r>
-        <w:rPr>
-          <w:lang w:val="en-US"/>
-        </w:rPr>
-        <w:t>kafka</w:t>
-      </w:r>
-      <w:proofErr w:type="spellEnd"/>
-      <w:r>
-        <w:rPr>
-          <w:lang w:val="en-US"/>
-        </w:rPr>
-        <w:t xml:space="preserve"> broker from beginning</w:t>
-      </w:r>
-    </w:p>
-    <w:p>
-      <w:pPr>
-        <w:pStyle w:val="ListParagraph"/>
-        <w:ind w:left="502"/>
-        <w:rPr>
-          <w:lang w:val="en-US"/>
-        </w:rPr>
-      </w:pPr>
-      <w:r>
-        <w:rPr>
-          <w:lang w:val="en-US"/>
-        </w:rPr>
-        <w:t>S:\Software\kafka&gt;.\bin\windows\kafka-console-consumer.bat --topic topic-example --from-beginning --bootstrap-server localhost:9092</w:t>
-      </w:r>
-    </w:p>
-    <w:p>
-      <w:pPr>
-        <w:pStyle w:val="ListParagraph"/>
-        <w:ind w:left="502"/>
-        <w:rPr>
-          <w:lang w:val="en-US"/>
-        </w:rPr>
-      </w:pPr>
-      <w:r>
-        <w:rPr>
-          <w:lang w:val="en-US"/>
-        </w:rPr>
-        <w:t>hello world</w:t>
-      </w:r>
-    </w:p>
-    <w:p>
-      <w:pPr>
-        <w:pStyle w:val="ListParagraph"/>
-        <w:ind w:left="502"/>
-        <w:rPr>
-          <w:lang w:val="en-US"/>
-        </w:rPr>
-      </w:pPr>
-      <w:proofErr w:type="spellStart"/>
-      <w:r>
-        <w:rPr>
-          <w:lang w:val="en-US"/>
-        </w:rPr>
-        <w:t>kafka</w:t>
-      </w:r>
-      <w:proofErr w:type="spellEnd"/>
-      <w:r>
-        <w:rPr>
-          <w:lang w:val="en-US"/>
-        </w:rPr>
-        <w:t xml:space="preserve"> topic event</w:t>
-      </w:r>
-    </w:p>
-    <w:p>
-      <w:pPr>
-        <w:pStyle w:val="ListParagraph"/>
-        <w:ind w:left="502"/>
-        <w:rPr>
-          <w:lang w:val="en-US"/>
-        </w:rPr>
-      </w:pPr>
-      <w:r>
-        <w:rPr>
-          <w:lang w:val="en-US"/>
-        </w:rPr>
-        <w:t>demo 1</w:t>
-      </w:r>
-    </w:p>
-    <w:p>
-      <w:pPr>
-        <w:pStyle w:val="ListParagraph"/>
-        <w:ind w:left="502"/>
-        <w:rPr>
-          <w:lang w:val="en-US"/>
-        </w:rPr>
-      </w:pPr>
-      <w:r>
-        <w:rPr>
-          <w:lang w:val="en-US"/>
-        </w:rPr>
-        <w:t>demo 2</w:t>
+          <w:b/>
+          <w:bCs/>
+          <w:lang w:val="en-US"/>
+        </w:rPr>
+        <w:t>How to see our topic description</w:t>
+      </w:r>
+      <w:r>
+        <w:rPr>
+          <w:b/>
+          <w:bCs/>
+          <w:lang w:val="en-US"/>
+        </w:rPr>
+        <w:br/>
+      </w:r>
+      <w:r>
+        <w:rPr>
+          <w:lang w:val="en-US"/>
+        </w:rPr>
+        <w:t xml:space="preserve">\kafka-topics.bat --describe --topic </w:t>
+      </w:r>
+      <w:proofErr w:type="spellStart"/>
+      <w:r>
+        <w:rPr>
+          <w:lang w:val="en-US"/>
+        </w:rPr>
+        <w:t>quickstart</w:t>
+      </w:r>
+      <w:proofErr w:type="spellEnd"/>
+      <w:r>
+        <w:rPr>
+          <w:lang w:val="en-US"/>
+        </w:rPr>
+        <w:t>-events --bootstrap-server localhost:9092</w:t>
+      </w:r>
+    </w:p>
+    <w:p>
+      <w:pPr>
+        <w:pStyle w:val="ListParagraph"/>
+        <w:ind w:left="502"/>
+        <w:rPr>
+          <w:lang w:val="en-US"/>
+        </w:rPr>
+      </w:pPr>
+    </w:p>
+    <w:p>
+      <w:pPr>
+        <w:pStyle w:val="ListParagraph"/>
+        <w:ind w:left="502"/>
+        <w:rPr>
+          <w:lang w:val="en-US"/>
+        </w:rPr>
+      </w:pPr>
+      <w:r>
+        <w:rPr>
+          <w:lang w:val="en-US"/>
+        </w:rPr>
+        <w:t xml:space="preserve">Topic: </w:t>
+      </w:r>
+      <w:proofErr w:type="spellStart"/>
+      <w:r>
+        <w:rPr>
+          <w:lang w:val="en-US"/>
+        </w:rPr>
+        <w:t>quickstart</w:t>
+      </w:r>
+      <w:proofErr w:type="spellEnd"/>
+      <w:r>
+        <w:rPr>
+          <w:lang w:val="en-US"/>
+        </w:rPr>
+        <w:t xml:space="preserve">-events        </w:t>
+      </w:r>
+      <w:proofErr w:type="spellStart"/>
+      <w:r>
+        <w:rPr>
+          <w:lang w:val="en-US"/>
+        </w:rPr>
+        <w:t>TopicId</w:t>
+      </w:r>
+      <w:proofErr w:type="spellEnd"/>
+      <w:r>
+        <w:rPr>
+          <w:lang w:val="en-US"/>
+        </w:rPr>
+        <w:t xml:space="preserve">: sQ9HLQbZRtyX9tPmlUmnLQ </w:t>
+      </w:r>
+      <w:proofErr w:type="spellStart"/>
+      <w:r>
+        <w:rPr>
+          <w:lang w:val="en-US"/>
+        </w:rPr>
+        <w:t>PartitionCount</w:t>
+      </w:r>
+      <w:proofErr w:type="spellEnd"/>
+      <w:r>
+        <w:rPr>
+          <w:lang w:val="en-US"/>
+        </w:rPr>
+        <w:t xml:space="preserve">: 1       </w:t>
+      </w:r>
+      <w:proofErr w:type="spellStart"/>
+      <w:r>
+        <w:rPr>
+          <w:lang w:val="en-US"/>
+        </w:rPr>
+        <w:t>ReplicationFactor</w:t>
+      </w:r>
+      <w:proofErr w:type="spellEnd"/>
+      <w:r>
+        <w:rPr>
+          <w:lang w:val="en-US"/>
+        </w:rPr>
+        <w:t>: 1    Configs:</w:t>
+      </w:r>
+    </w:p>
+    <w:p>
+      <w:pPr>
+        <w:pStyle w:val="ListParagraph"/>
+        <w:ind w:left="502"/>
+        <w:rPr>
+          <w:lang w:val="en-US"/>
+        </w:rPr>
+      </w:pPr>
+      <w:r>
+        <w:rPr>
+          <w:lang w:val="en-US"/>
+        </w:rPr>
+        <w:t xml:space="preserve">        Topic: </w:t>
+      </w:r>
+      <w:proofErr w:type="spellStart"/>
+      <w:r>
+        <w:rPr>
+          <w:lang w:val="en-US"/>
+        </w:rPr>
+        <w:t>quickstart</w:t>
+      </w:r>
+      <w:proofErr w:type="spellEnd"/>
+      <w:r>
+        <w:rPr>
+          <w:lang w:val="en-US"/>
+        </w:rPr>
+        <w:t xml:space="preserve">-events        Partition: 0    Leader: 0       Replicas: 0     </w:t>
+      </w:r>
+      <w:proofErr w:type="spellStart"/>
+      <w:r>
+        <w:rPr>
+          <w:lang w:val="en-US"/>
+        </w:rPr>
+        <w:t>Isr</w:t>
+      </w:r>
+      <w:proofErr w:type="spellEnd"/>
+      <w:r>
+        <w:rPr>
+          <w:lang w:val="en-US"/>
+        </w:rPr>
+        <w:t>: 0</w:t>
+      </w:r>
+    </w:p>
+    <w:p>
+      <w:pPr>
+        <w:pStyle w:val="ListParagraph"/>
+        <w:ind w:left="502"/>
+        <w:rPr>
+          <w:lang w:val="en-US"/>
+        </w:rPr>
+      </w:pPr>
+    </w:p>
+    <w:p>
+      <w:pPr>
+        <w:pStyle w:val="ListParagraph"/>
+        <w:ind w:left="502"/>
+        <w:rPr>
+          <w:lang w:val="en-US"/>
+        </w:rPr>
+      </w:pPr>
+    </w:p>
+    <w:p>
+      <w:pPr>
+        <w:pStyle w:val="ListParagraph"/>
+        <w:ind w:left="502"/>
+        <w:rPr>
+          <w:lang w:val="en-US"/>
+        </w:rPr>
+      </w:pPr>
+    </w:p>
+    <w:p>
+      <w:pPr>
+        <w:pStyle w:val="ListParagraph"/>
+        <w:ind w:left="502"/>
+        <w:rPr>
+          <w:lang w:val="en-US"/>
+        </w:rPr>
+      </w:pPr>
+    </w:p>
+    <w:p>
+      <w:pPr>
+        <w:pStyle w:val="ListParagraph"/>
+        <w:ind w:left="502"/>
+        <w:rPr>
+          <w:lang w:val="en-US"/>
+        </w:rPr>
+      </w:pPr>
+    </w:p>
+    <w:p>
+      <w:pPr>
+        <w:pStyle w:val="ListParagraph"/>
+        <w:numPr>
+          <w:ilvl w:val="0"/>
+          <w:numId w:val="2"/>
+        </w:numPr>
+        <w:rPr>
+          <w:lang w:val="en-US"/>
+        </w:rPr>
+      </w:pPr>
+      <w:r>
+        <w:rPr>
+          <w:lang w:val="en-US"/>
+        </w:rPr>
+        <w:lastRenderedPageBreak/>
+        <w:t>HOW TO PRODUCE THE TOPIC USING PRODUCER SUB CONSOLE</w:t>
+      </w:r>
+      <w:r>
+        <w:rPr>
+          <w:lang w:val="en-US"/>
+        </w:rPr>
+        <w:br/>
+        <w:t>bin\windows\</w:t>
+      </w:r>
+      <w:r>
+        <w:rPr>
+          <w:lang w:val="en-US"/>
+        </w:rPr>
+        <w:t xml:space="preserve">kafka-console-producer.bat --topic </w:t>
+      </w:r>
+      <w:proofErr w:type="spellStart"/>
+      <w:r>
+        <w:rPr>
+          <w:lang w:val="en-US"/>
+        </w:rPr>
+        <w:t>quickstart</w:t>
+      </w:r>
+      <w:proofErr w:type="spellEnd"/>
+      <w:r>
+        <w:rPr>
+          <w:lang w:val="en-US"/>
+        </w:rPr>
+        <w:t>-events --bootstrap-server localhost:9092</w:t>
+      </w:r>
+    </w:p>
+    <w:p>
+      <w:pPr>
+        <w:pStyle w:val="ListParagraph"/>
+        <w:ind w:left="502"/>
+        <w:rPr>
+          <w:lang w:val="en-US"/>
+        </w:rPr>
+      </w:pPr>
+    </w:p>
+    <w:p>
+      <w:pPr>
+        <w:pStyle w:val="ListParagraph"/>
+        <w:numPr>
+          <w:ilvl w:val="0"/>
+          <w:numId w:val="2"/>
+        </w:numPr>
+        <w:rPr>
+          <w:lang w:val="en-US"/>
+        </w:rPr>
+      </w:pPr>
+      <w:r>
+        <w:rPr>
+          <w:lang w:val="en-US"/>
+        </w:rPr>
+        <w:t>HOW TO CONSUME THE TOPIC USING CONSUMER CONSOLE</w:t>
+      </w:r>
+      <w:r>
+        <w:rPr>
+          <w:lang w:val="en-US"/>
+        </w:rPr>
+        <w:br/>
+        <w:t>bin\windows</w:t>
+      </w:r>
+      <w:r>
+        <w:rPr>
+          <w:lang w:val="en-US"/>
+        </w:rPr>
+        <w:t xml:space="preserve">\kafka-console-consumer.bat --topic </w:t>
+      </w:r>
+      <w:proofErr w:type="spellStart"/>
+      <w:r>
+        <w:rPr>
+          <w:lang w:val="en-US"/>
+        </w:rPr>
+        <w:t>quickstart</w:t>
+      </w:r>
+      <w:proofErr w:type="spellEnd"/>
+      <w:r>
+        <w:rPr>
+          <w:lang w:val="en-US"/>
+        </w:rPr>
+        <w:t>-events --from-beginning --bootstrap-server localhost:9092</w:t>
+      </w:r>
+    </w:p>
+    <w:p>
+      <w:pPr>
+        <w:pStyle w:val="ListParagraph"/>
+        <w:rPr>
+          <w:lang w:val="en-US"/>
+        </w:rPr>
+      </w:pPr>
+    </w:p>
+    <w:p>
+      <w:pPr>
+        <w:pStyle w:val="ListParagraph"/>
+        <w:ind w:left="502"/>
+        <w:rPr>
+          <w:lang w:val="en-US"/>
+        </w:rPr>
+      </w:pPr>
+      <w:r>
+        <w:rPr>
+          <w:lang w:val="en-US"/>
+        </w:rPr>
+        <w:t xml:space="preserve">IF I </w:t>
+      </w:r>
+      <w:proofErr w:type="gramStart"/>
+      <w:r>
+        <w:rPr>
+          <w:lang w:val="en-US"/>
+        </w:rPr>
+        <w:t>REMOVE  --</w:t>
+      </w:r>
+      <w:proofErr w:type="gramEnd"/>
+      <w:r>
+        <w:rPr>
+          <w:lang w:val="en-US"/>
+        </w:rPr>
+        <w:t>FROM BEGINNING IT WILL TAKE ONLY FROM WHEN YOU INITIALIZE</w:t>
+      </w:r>
+    </w:p>
+    <w:p>
+      <w:pPr>
+        <w:pStyle w:val="ListParagraph"/>
+        <w:ind w:left="502"/>
+        <w:rPr>
+          <w:lang w:val="en-US"/>
+        </w:rPr>
+      </w:pPr>
+    </w:p>
+    <w:p>
+      <w:pPr>
+        <w:pStyle w:val="HTMLPreformatted"/>
+        <w:shd w:val="clear" w:color="auto" w:fill="1E1F22"/>
+        <w:rPr>
+          <w:color w:val="BCBEC4"/>
+        </w:rPr>
+      </w:pPr>
+      <w:r>
+        <w:rPr>
+          <w:lang w:val="en-US"/>
+        </w:rPr>
+        <w:t>What you have to add in application.</w:t>
+      </w:r>
+      <w:r>
+        <w:rPr>
+          <w:lang w:val="en-US"/>
+        </w:rPr>
+        <w:t xml:space="preserve"> property</w:t>
+      </w:r>
+      <w:r>
+        <w:rPr>
+          <w:lang w:val="en-US"/>
+        </w:rPr>
+        <w:t xml:space="preserve"> is </w:t>
+      </w:r>
+      <w:r>
+        <w:rPr>
+          <w:lang w:val="en-US"/>
+        </w:rPr>
+        <w:br/>
+      </w:r>
+      <w:r>
+        <w:rPr>
+          <w:color w:val="BCBEC4"/>
+        </w:rPr>
+        <w:br/>
+      </w:r>
+      <w:proofErr w:type="spellStart"/>
+      <w:r>
+        <w:rPr>
+          <w:color w:val="CF8E6D"/>
+        </w:rPr>
+        <w:t>server.port</w:t>
+      </w:r>
+      <w:proofErr w:type="spellEnd"/>
+      <w:r>
+        <w:rPr>
+          <w:color w:val="808080"/>
+        </w:rPr>
+        <w:t>=</w:t>
+      </w:r>
+      <w:r>
+        <w:rPr>
+          <w:color w:val="6AAB73"/>
+        </w:rPr>
+        <w:t>8082</w:t>
+      </w:r>
+      <w:r>
+        <w:rPr>
+          <w:color w:val="6AAB73"/>
+        </w:rPr>
+        <w:br/>
+      </w:r>
+      <w:proofErr w:type="spellStart"/>
+      <w:r>
+        <w:rPr>
+          <w:color w:val="CF8E6D"/>
+        </w:rPr>
+        <w:t>spring.kafka.</w:t>
+      </w:r>
+      <w:proofErr w:type="gramStart"/>
+      <w:r>
+        <w:rPr>
+          <w:color w:val="CF8E6D"/>
+        </w:rPr>
+        <w:t>producer.bootstrap</w:t>
+      </w:r>
+      <w:proofErr w:type="spellEnd"/>
+      <w:proofErr w:type="gramEnd"/>
+      <w:r>
+        <w:rPr>
+          <w:color w:val="CF8E6D"/>
+        </w:rPr>
+        <w:t>-servers</w:t>
+      </w:r>
+      <w:r>
+        <w:rPr>
+          <w:color w:val="808080"/>
+        </w:rPr>
+        <w:t>=</w:t>
+      </w:r>
+      <w:r>
+        <w:rPr>
+          <w:color w:val="6AAB73"/>
+        </w:rPr>
+        <w:t>localhost:9092</w:t>
+      </w:r>
+      <w:r>
+        <w:rPr>
+          <w:color w:val="6AAB73"/>
+        </w:rPr>
+        <w:br/>
+      </w:r>
+      <w:r>
+        <w:rPr>
+          <w:color w:val="CF8E6D"/>
+        </w:rPr>
+        <w:t>spring.kafka.producer.key-serializer</w:t>
+      </w:r>
+      <w:r>
+        <w:rPr>
+          <w:color w:val="808080"/>
+        </w:rPr>
+        <w:t>=</w:t>
+      </w:r>
+      <w:r>
+        <w:rPr>
+          <w:color w:val="6AAB73"/>
+        </w:rPr>
+        <w:t>org.apache.kafka.common.serialization.StringSerializer</w:t>
+      </w:r>
+      <w:r>
+        <w:rPr>
+          <w:color w:val="6AAB73"/>
+        </w:rPr>
+        <w:br/>
+      </w:r>
+      <w:r>
+        <w:rPr>
+          <w:color w:val="CF8E6D"/>
+        </w:rPr>
+        <w:t>spring.kafka.producer.value-serializer</w:t>
+      </w:r>
+      <w:r>
+        <w:rPr>
+          <w:color w:val="808080"/>
+        </w:rPr>
+        <w:t>=</w:t>
+      </w:r>
+      <w:r>
+        <w:rPr>
+          <w:color w:val="6AAB73"/>
+        </w:rPr>
+        <w:t>org.apache.kafka.common.serialization.StringSerializer</w:t>
+      </w:r>
+    </w:p>
+    <w:p>
+      <w:pPr>
+        <w:pStyle w:val="ListParagraph"/>
+        <w:ind w:left="502"/>
+        <w:rPr>
+          <w:lang w:val="en-US"/>
+        </w:rPr>
+      </w:pPr>
+    </w:p>
+    <w:p>
+      <w:pPr>
+        <w:pStyle w:val="ListParagraph"/>
+        <w:ind w:left="502"/>
+        <w:rPr>
+          <w:lang w:val="en-US"/>
+        </w:rPr>
+      </w:pPr>
+    </w:p>
+    <w:p>
+      <w:pPr>
+        <w:pStyle w:val="ListParagraph"/>
+        <w:ind w:left="502"/>
+        <w:rPr>
+          <w:lang w:val="en-US"/>
+        </w:rPr>
+      </w:pPr>
+      <w:r>
+        <w:rPr>
+          <w:noProof/>
+          <w:lang w:val="en-US"/>
+        </w:rPr>
+        <w:drawing>
+          <wp:inline distT="0" distB="0" distL="0" distR="0" wp14:anchorId="187D5D14" wp14:editId="2887D255">
+            <wp:extent cx="5731510" cy="2667000"/>
+            <wp:effectExtent l="0" t="0" r="2540" b="0"/>
+            <wp:docPr id="2038071849" name="Picture 1"/>
+            <wp:cNvGraphicFramePr>
+              <a:graphicFrameLocks xmlns:a="http://schemas.openxmlformats.org/drawingml/2006/main" noChangeAspect="1"/>
+            </wp:cNvGraphicFramePr>
+            <a:graphic xmlns:a="http://schemas.openxmlformats.org/drawingml/2006/main">
+              <a:graphicData uri="http://schemas.openxmlformats.org/drawingml/2006/picture">
+                <pic:pic xmlns:pic="http://schemas.openxmlformats.org/drawingml/2006/picture">
+                  <pic:nvPicPr>
+                    <pic:cNvPr id="2038071849" name=""/>
+                    <pic:cNvPicPr/>
+                  </pic:nvPicPr>
+                  <pic:blipFill>
+                    <a:blip r:embed="rId11"/>
+                    <a:stretch>
+                      <a:fillRect/>
+                    </a:stretch>
+                  </pic:blipFill>
+                  <pic:spPr>
+                    <a:xfrm>
+                      <a:off x="0" y="0"/>
+                      <a:ext cx="5731510" cy="2667000"/>
+                    </a:xfrm>
+                    <a:prstGeom prst="rect">
+                      <a:avLst/>
+                    </a:prstGeom>
+                  </pic:spPr>
+                </pic:pic>
+              </a:graphicData>
+            </a:graphic>
+          </wp:inline>
+        </w:drawing>
+      </w:r>
+    </w:p>
+    <w:p>
+      <w:pPr>
+        <w:pStyle w:val="ListParagraph"/>
+        <w:ind w:left="502"/>
+        <w:rPr>
+          <w:lang w:val="en-US"/>
+        </w:rPr>
+      </w:pPr>
+      <w:r>
+        <w:rPr>
+          <w:noProof/>
+          <w:lang w:val="en-US"/>
+        </w:rPr>
+        <w:lastRenderedPageBreak/>
+        <w:drawing>
+          <wp:inline distT="0" distB="0" distL="0" distR="0" wp14:anchorId="209A844D" wp14:editId="00F858A3">
+            <wp:extent cx="5731510" cy="2868295"/>
+            <wp:effectExtent l="0" t="0" r="2540" b="8255"/>
+            <wp:docPr id="325674714" name="Picture 1"/>
+            <wp:cNvGraphicFramePr>
+              <a:graphicFrameLocks xmlns:a="http://schemas.openxmlformats.org/drawingml/2006/main" noChangeAspect="1"/>
+            </wp:cNvGraphicFramePr>
+            <a:graphic xmlns:a="http://schemas.openxmlformats.org/drawingml/2006/main">
+              <a:graphicData uri="http://schemas.openxmlformats.org/drawingml/2006/picture">
+                <pic:pic xmlns:pic="http://schemas.openxmlformats.org/drawingml/2006/picture">
+                  <pic:nvPicPr>
+                    <pic:cNvPr id="325674714" name=""/>
+                    <pic:cNvPicPr/>
+                  </pic:nvPicPr>
+                  <pic:blipFill>
+                    <a:blip r:embed="rId12"/>
+                    <a:stretch>
+                      <a:fillRect/>
+                    </a:stretch>
+                  </pic:blipFill>
+                  <pic:spPr>
+                    <a:xfrm>
+                      <a:off x="0" y="0"/>
+                      <a:ext cx="5731510" cy="2868295"/>
+                    </a:xfrm>
+                    <a:prstGeom prst="rect">
+                      <a:avLst/>
+                    </a:prstGeom>
+                  </pic:spPr>
+                </pic:pic>
+              </a:graphicData>
+            </a:graphic>
+          </wp:inline>
+        </w:drawing>
       </w:r>
     </w:p>
     <w:sectPr>
@@ -1423,11 +2318,11 @@
 </file>
 
 <file path=word/numbering.xml><?xml version="1.0" encoding="utf-8"?>
-<w:numbering xmlns:wpc="http://schemas.microsoft.com/office/word/2010/wordprocessingCanvas" xmlns:cx="http://schemas.microsoft.com/office/drawing/2014/chartex" xmlns:cx1="http://schemas.microsoft.com/office/drawing/2015/9/8/chartex" xmlns:cx2="http://schemas.microsoft.com/office/drawing/2015/10/21/chartex" xmlns:cx3="http://schemas.microsoft.com/office/drawing/2016/5/9/chartex" xmlns:cx4="http://schemas.microsoft.com/office/drawing/2016/5/10/chartex" xmlns:cx5="http://schemas.microsoft.com/office/drawing/2016/5/11/chartex" xmlns:cx6="http://schemas.microsoft.com/office/drawing/2016/5/12/chartex" xmlns:cx7="http://schemas.microsoft.com/office/drawing/2016/5/13/chartex" xmlns:cx8="http://schemas.microsoft.com/office/drawing/2016/5/14/chartex" xmlns:mc="http://schemas.openxmlformats.org/markup-compatibility/2006" xmlns:aink="http://schemas.microsoft.com/office/drawing/2016/ink" xmlns:am3d="http://schemas.microsoft.com/office/drawing/2017/model3d" xmlns:o="urn:schemas-microsoft-com:office:office" xmlns:oel="http://schemas.microsoft.com/office/2019/extlst" xmlns:r="http://schemas.openxmlformats.org/officeDocument/2006/relationships" xmlns:m="http://schemas.openxmlformats.org/officeDocument/2006/math" xmlns:v="urn:schemas-microsoft-com:vml" xmlns:wp14="http://schemas.microsoft.com/office/word/2010/wordprocessingDrawing" xmlns:wp="http://schemas.openxmlformats.org/drawingml/2006/wordprocessingDrawing" xmlns:w10="urn:schemas-microsoft-com:office:word" xmlns:w="http://schemas.openxmlformats.org/wordprocessingml/2006/main" xmlns:w14="http://schemas.microsoft.com/office/word/2010/wordml" xmlns:w15="http://schemas.microsoft.com/office/word/2012/wordml" xmlns:w16cex="http://schemas.microsoft.com/office/word/2018/wordml/cex" xmlns:w16cid="http://schemas.microsoft.com/office/word/2016/wordml/cid" xmlns:w16="http://schemas.microsoft.com/office/word/2018/wordml" xmlns:w16sdtdh="http://schemas.microsoft.com/office/word/2020/wordml/sdtdatahash" xmlns:w16se="http://schemas.microsoft.com/office/word/2015/wordml/symex" xmlns:wpg="http://schemas.microsoft.com/office/word/2010/wordprocessingGroup" xmlns:wpi="http://schemas.microsoft.com/office/word/2010/wordprocessingInk" xmlns:wne="http://schemas.microsoft.com/office/word/2006/wordml" xmlns:wps="http://schemas.microsoft.com/office/word/2010/wordprocessingShape" mc:Ignorable="w14 w15 w16se w16cid w16 w16cex w16sdtdh wp14">
+<w:numbering xmlns:wpc="http://schemas.microsoft.com/office/word/2010/wordprocessingCanvas" xmlns:cx="http://schemas.microsoft.com/office/drawing/2014/chartex" xmlns:cx1="http://schemas.microsoft.com/office/drawing/2015/9/8/chartex" xmlns:cx2="http://schemas.microsoft.com/office/drawing/2015/10/21/chartex" xmlns:cx3="http://schemas.microsoft.com/office/drawing/2016/5/9/chartex" xmlns:cx4="http://schemas.microsoft.com/office/drawing/2016/5/10/chartex" xmlns:cx5="http://schemas.microsoft.com/office/drawing/2016/5/11/chartex" xmlns:cx6="http://schemas.microsoft.com/office/drawing/2016/5/12/chartex" xmlns:cx7="http://schemas.microsoft.com/office/drawing/2016/5/13/chartex" xmlns:cx8="http://schemas.microsoft.com/office/drawing/2016/5/14/chartex" xmlns:mc="http://schemas.openxmlformats.org/markup-compatibility/2006" xmlns:aink="http://schemas.microsoft.com/office/drawing/2016/ink" xmlns:am3d="http://schemas.microsoft.com/office/drawing/2017/model3d" xmlns:o="urn:schemas-microsoft-com:office:office" xmlns:oel="http://schemas.microsoft.com/office/2019/extlst" xmlns:r="http://schemas.openxmlformats.org/officeDocument/2006/relationships" xmlns:m="http://schemas.openxmlformats.org/officeDocument/2006/math" xmlns:v="urn:schemas-microsoft-com:vml" xmlns:wp14="http://schemas.microsoft.com/office/word/2010/wordprocessingDrawing" xmlns:wp="http://schemas.openxmlformats.org/drawingml/2006/wordprocessingDrawing" xmlns:w10="urn:schemas-microsoft-com:office:word" xmlns:w="http://schemas.openxmlformats.org/wordprocessingml/2006/main" xmlns:w14="http://schemas.microsoft.com/office/word/2010/wordml" xmlns:w15="http://schemas.microsoft.com/office/word/2012/wordml" xmlns:w16cex="http://schemas.microsoft.com/office/word/2018/wordml/cex" xmlns:w16cid="http://schemas.microsoft.com/office/word/2016/wordml/cid" xmlns:w16="http://schemas.microsoft.com/office/word/2018/wordml" xmlns:w16du="http://schemas.microsoft.com/office/word/2023/wordml/word16du" xmlns:w16sdtdh="http://schemas.microsoft.com/office/word/2020/wordml/sdtdatahash" xmlns:w16se="http://schemas.microsoft.com/office/word/2015/wordml/symex" xmlns:wpg="http://schemas.microsoft.com/office/word/2010/wordprocessingGroup" xmlns:wpi="http://schemas.microsoft.com/office/word/2010/wordprocessingInk" xmlns:wne="http://schemas.microsoft.com/office/word/2006/wordml" xmlns:wps="http://schemas.microsoft.com/office/word/2010/wordprocessingShape" mc:Ignorable="w14 w15 w16se w16cid w16 w16cex w16sdtdh w16du wp14">
   <w:abstractNum w:abstractNumId="0" w15:restartNumberingAfterBreak="0">
     <w:nsid w:val="07405F49"/>
     <w:multiLevelType w:val="hybridMultilevel"/>
-    <w:tmpl w:val="C41E5C02"/>
+    <w:tmpl w:val="10D0473C"/>
     <w:lvl w:ilvl="0" w:tplc="40090001">
       <w:start w:val="1"/>
       <w:numFmt w:val="bullet"/>
@@ -1660,7 +2555,7 @@
 </file>
 
 <file path=word/styles.xml><?xml version="1.0" encoding="utf-8"?>
-<w:styles xmlns:mc="http://schemas.openxmlformats.org/markup-compatibility/2006" xmlns:r="http://schemas.openxmlformats.org/officeDocument/2006/relationships" xmlns:w="http://schemas.openxmlformats.org/wordprocessingml/2006/main" xmlns:w14="http://schemas.microsoft.com/office/word/2010/wordml" xmlns:w15="http://schemas.microsoft.com/office/word/2012/wordml" xmlns:w16cex="http://schemas.microsoft.com/office/word/2018/wordml/cex" xmlns:w16cid="http://schemas.microsoft.com/office/word/2016/wordml/cid" xmlns:w16="http://schemas.microsoft.com/office/word/2018/wordml" xmlns:w16sdtdh="http://schemas.microsoft.com/office/word/2020/wordml/sdtdatahash" xmlns:w16se="http://schemas.microsoft.com/office/word/2015/wordml/symex" mc:Ignorable="w14 w15 w16se w16cid w16 w16cex w16sdtdh">
+<w:styles xmlns:mc="http://schemas.openxmlformats.org/markup-compatibility/2006" xmlns:r="http://schemas.openxmlformats.org/officeDocument/2006/relationships" xmlns:w="http://schemas.openxmlformats.org/wordprocessingml/2006/main" xmlns:w14="http://schemas.microsoft.com/office/word/2010/wordml" xmlns:w15="http://schemas.microsoft.com/office/word/2012/wordml" xmlns:w16cex="http://schemas.microsoft.com/office/word/2018/wordml/cex" xmlns:w16cid="http://schemas.microsoft.com/office/word/2016/wordml/cid" xmlns:w16="http://schemas.microsoft.com/office/word/2018/wordml" xmlns:w16du="http://schemas.microsoft.com/office/word/2023/wordml/word16du" xmlns:w16sdtdh="http://schemas.microsoft.com/office/word/2020/wordml/sdtdatahash" xmlns:w16se="http://schemas.microsoft.com/office/word/2015/wordml/symex" mc:Ignorable="w14 w15 w16se w16cid w16 w16cex w16sdtdh w16du">
   <w:docDefaults>
     <w:rPrDefault>
       <w:rPr>
@@ -2098,6 +2993,60 @@
       <w:contextualSpacing/>
     </w:pPr>
   </w:style>
+  <w:style w:type="paragraph" w:styleId="HTMLPreformatted">
+    <w:name w:val="HTML Preformatted"/>
+    <w:basedOn w:val="Normal"/>
+    <w:link w:val="HTMLPreformattedChar"/>
+    <w:uiPriority w:val="99"/>
+    <w:semiHidden/>
+    <w:unhideWhenUsed/>
+    <w:rsid w:val="00296893"/>
+    <w:pPr>
+      <w:tabs>
+        <w:tab w:val="left" w:pos="916"/>
+        <w:tab w:val="left" w:pos="1832"/>
+        <w:tab w:val="left" w:pos="2748"/>
+        <w:tab w:val="left" w:pos="3664"/>
+        <w:tab w:val="left" w:pos="4580"/>
+        <w:tab w:val="left" w:pos="5496"/>
+        <w:tab w:val="left" w:pos="6412"/>
+        <w:tab w:val="left" w:pos="7328"/>
+        <w:tab w:val="left" w:pos="8244"/>
+        <w:tab w:val="left" w:pos="9160"/>
+        <w:tab w:val="left" w:pos="10076"/>
+        <w:tab w:val="left" w:pos="10992"/>
+        <w:tab w:val="left" w:pos="11908"/>
+        <w:tab w:val="left" w:pos="12824"/>
+        <w:tab w:val="left" w:pos="13740"/>
+        <w:tab w:val="left" w:pos="14656"/>
+      </w:tabs>
+      <w:spacing w:after="0" w:line="240" w:lineRule="auto"/>
+    </w:pPr>
+    <w:rPr>
+      <w:rFonts w:ascii="Courier New" w:eastAsia="Times New Roman" w:hAnsi="Courier New" w:cs="Courier New"/>
+      <w:kern w:val="0"/>
+      <w:sz w:val="20"/>
+      <w:szCs w:val="20"/>
+      <w:lang w:eastAsia="en-IN"/>
+      <w14:ligatures w14:val="none"/>
+    </w:rPr>
+  </w:style>
+  <w:style w:type="character" w:customStyle="1" w:styleId="HTMLPreformattedChar">
+    <w:name w:val="HTML Preformatted Char"/>
+    <w:basedOn w:val="DefaultParagraphFont"/>
+    <w:link w:val="HTMLPreformatted"/>
+    <w:uiPriority w:val="99"/>
+    <w:semiHidden/>
+    <w:rsid w:val="00296893"/>
+    <w:rPr>
+      <w:rFonts w:ascii="Courier New" w:eastAsia="Times New Roman" w:hAnsi="Courier New" w:cs="Courier New"/>
+      <w:kern w:val="0"/>
+      <w:sz w:val="20"/>
+      <w:szCs w:val="20"/>
+      <w:lang w:eastAsia="en-IN"/>
+      <w14:ligatures w14:val="none"/>
+    </w:rPr>
+  </w:style>
 </w:styles>
 </file>
 

</xml_diff>